<commit_message>
model generates option for a system wide report
</commit_message>
<xml_diff>
--- a/chromadb_test/model_output/output_kb322-18/docx_output.docx
+++ b/chromadb_test/model_output/output_kb322-18/docx_output.docx
@@ -23,7 +23,43 @@
     </w:p>
     <w:p>
       <w:r>
-        <w:t>The system currently running is a Debian-based operating system with the name "kb322-18". The system's operating system version is #1 SMP PREEMPT_DYNAMIC Debian 6.1.129-1 (2025-03-06), and its computer name is also "kb322-18". The system has an IP address of 140.160.138.147.</w:t>
+        <w:t>The system is currently running with the following specifications:</w:t>
+        <w:br/>
+      </w:r>
+    </w:p>
+    <w:p>
+      <w:r>
+        <w:t>Date: 04-06-2025</w:t>
+        <w:br/>
+      </w:r>
+    </w:p>
+    <w:p>
+      <w:r>
+        <w:t>Time: 16:02:09</w:t>
+        <w:br/>
+      </w:r>
+    </w:p>
+    <w:p>
+      <w:r>
+        <w:t>OS Name: kb322-18</w:t>
+        <w:br/>
+      </w:r>
+    </w:p>
+    <w:p>
+      <w:r>
+        <w:t>OS Version: #1 SMP PREEMPT_DYNAMIC Debian 6.1.129-1 (2025-03-06)</w:t>
+        <w:br/>
+      </w:r>
+    </w:p>
+    <w:p>
+      <w:r>
+        <w:t>Computer Name: kb322-18</w:t>
+        <w:br/>
+      </w:r>
+    </w:p>
+    <w:p>
+      <w:r>
+        <w:t>IP Address: 140.160.138.147</w:t>
         <w:br/>
       </w:r>
     </w:p>
@@ -45,7 +81,7 @@
     </w:p>
     <w:p>
       <w:r>
-        <w:t>Several patches are currently pending updates, which are related to security. These patches include:</w:t>
+        <w:t>The system is currently running with a pending patch update, code/stable 1.99.0-1743632463 amd64 [upgradable from: 1.98.2-1741788907]. This patch update addresses security vulnerabilities and should be applied as soon as possible.</w:t>
         <w:br/>
       </w:r>
     </w:p>
@@ -56,19 +92,7 @@
     </w:p>
     <w:p>
       <w:r>
-        <w:t>* A code update with a version number 1.99.0-1743632463</w:t>
-        <w:br/>
-      </w:r>
-    </w:p>
-    <w:p>
-      <w:r>
-        <w:t>* Security updates for liblzma-dev and liblzma5 with version numbers 5.4.1-1</w:t>
-        <w:br/>
-      </w:r>
-    </w:p>
-    <w:p>
-      <w:r>
-        <w:t>* A security update for xz-utils with the same version number</w:t>
+        <w:t>*** Compliance with RMF Controls ***</w:t>
         <w:br/>
       </w:r>
     </w:p>
@@ -79,7 +103,7 @@
     </w:p>
     <w:p>
       <w:r>
-        <w:t>These pending updates are relevant to security, as they address potential vulnerabilities in the system.</w:t>
+        <w:t>The system's current configuration does not meet all the necessary controls to ensure optimal security. To comply with the RMF requirements, it is recommended that:</w:t>
         <w:br/>
       </w:r>
     </w:p>
@@ -90,7 +114,25 @@
     </w:p>
     <w:p>
       <w:r>
-        <w:t xml:space="preserve">*** Compliance with RMF Controls *** </w:t>
+        <w:t>* The system is patched with the latest available updates to address identified security vulnerabilities.</w:t>
+        <w:br/>
+      </w:r>
+    </w:p>
+    <w:p>
+      <w:r>
+        <w:t>* Configuration management policies are in place to track and enforce patching.</w:t>
+        <w:br/>
+      </w:r>
+    </w:p>
+    <w:p>
+      <w:r>
+        <w:t>* Flaw remediation procedures are established to identify, report, and correct any security issues.</w:t>
+        <w:br/>
+      </w:r>
+    </w:p>
+    <w:p>
+      <w:r>
+        <w:t>* Regular vulnerability checks are performed to ensure the system's security posture.</w:t>
         <w:br/>
       </w:r>
     </w:p>
@@ -101,7 +143,7 @@
     </w:p>
     <w:p>
       <w:r>
-        <w:t>To ensure compliance with the Risk Management Framework (RMF), it is essential to identify and remediate any identified vulnerabilities. The following steps should be taken:</w:t>
+        <w:t>*** Recommended next steps ***</w:t>
         <w:br/>
       </w:r>
     </w:p>
@@ -112,64 +154,25 @@
     </w:p>
     <w:p>
       <w:r>
-        <w:t>* Identify vulnerable systems: Use the system's computer name and IP address to locate all systems that are running the same operating system version as "kb322-18".</w:t>
+        <w:t>The recommended next steps for this system are:</w:t>
         <w:br/>
       </w:r>
     </w:p>
     <w:p>
       <w:r>
-        <w:t>* Report findings: Document all vulnerable systems and their corresponding CVE information.</w:t>
+        <w:t>Provide Review and Assess Updates</w:t>
         <w:br/>
       </w:r>
     </w:p>
     <w:p>
       <w:r>
-        <w:t>* Remediation plan: Develop a remediation plan that includes scheduling patch deployments, configuration management, and vulnerability checks.</w:t>
+        <w:t>Provide Scheduling patch deployments</w:t>
         <w:br/>
       </w:r>
     </w:p>
     <w:p>
       <w:r>
-        <w:br/>
-      </w:r>
-    </w:p>
-    <w:p>
-      <w:r>
-        <w:t xml:space="preserve">*** Recommended next steps *** </w:t>
-        <w:br/>
-      </w:r>
-    </w:p>
-    <w:p>
-      <w:r>
-        <w:br/>
-      </w:r>
-    </w:p>
-    <w:p>
-      <w:r>
-        <w:t>To proceed with the RMF process, we recommend:</w:t>
-        <w:br/>
-      </w:r>
-    </w:p>
-    <w:p>
-      <w:r>
-        <w:br/>
-      </w:r>
-    </w:p>
-    <w:p>
-      <w:r>
-        <w:t>* Reviewing and assessing updates for all pending patches</w:t>
-        <w:br/>
-      </w:r>
-    </w:p>
-    <w:p>
-      <w:r>
-        <w:t>* Scheduling patch deployments for vulnerable systems</w:t>
-        <w:br/>
-      </w:r>
-    </w:p>
-    <w:p>
-      <w:r>
-        <w:t>* Creating update documentation that outlines the patches applied to each system</w:t>
+        <w:t>Provide guidance for Update documentation</w:t>
         <w:br/>
       </w:r>
     </w:p>
@@ -191,7 +194,7 @@
     </w:p>
     <w:p>
       <w:r>
-        <w:t>The potential risk associated with these pending patches is significant, as they address potential vulnerabilities in the system. If left unaddressed, these vulnerabilities could allow unauthorized access to the system or lead to denial of service.</w:t>
+        <w:t>There is a moderate risk associated with this system due to the presence of known vulnerabilities. If not addressed, these vulnerabilities could potentially be exploited by attackers, leading to security breaches. The impact level of this risk is significant, as it could result in data loss or unauthorized access.</w:t>
         <w:br/>
       </w:r>
     </w:p>
@@ -202,41 +205,25 @@
     </w:p>
     <w:p>
       <w:r>
-        <w:t>The impact level of this risk is high, as it could compromise the security and integrity of the system.</w:t>
+        <w:t>To mitigate this risk, the recommended course of action is to:</w:t>
         <w:br/>
       </w:r>
     </w:p>
     <w:p>
       <w:r>
+        <w:t>Implement patching and configuration management policies to ensure all identified vulnerabilities are addressed.</w:t>
         <w:br/>
       </w:r>
     </w:p>
     <w:p>
       <w:r>
-        <w:t>To mitigate this risk, we recommend:</w:t>
+        <w:t>Establish regular vulnerability checks to detect and respond to potential security issues.</w:t>
         <w:br/>
       </w:r>
     </w:p>
     <w:p>
       <w:r>
-        <w:br/>
-      </w:r>
-    </w:p>
-    <w:p>
-      <w:r>
-        <w:t>* Implementing a regular patch management schedule for all vulnerable systems</w:t>
-        <w:br/>
-      </w:r>
-    </w:p>
-    <w:p>
-      <w:r>
-        <w:t>* Ensuring that configuration management practices are in place to prevent unauthorized changes to the system</w:t>
-        <w:br/>
-      </w:r>
-    </w:p>
-    <w:p>
-      <w:r>
-        <w:t>* Conducting vulnerability checks on all systems on a regular basis to identify potential security issues.</w:t>
+        <w:t>Monitor system logs for any suspicious activity and perform swift remediation if necessary.</w:t>
       </w:r>
     </w:p>
     <w:sectPr>

</xml_diff>